<commit_message>
updating based on comments...
</commit_message>
<xml_diff>
--- a/manuscript/mockups/Mockup_1_draft.docx
+++ b/manuscript/mockups/Mockup_1_draft.docx
@@ -30,10 +30,10 @@
                 <w:noProof/>
               </w:rPr>
               <w:drawing>
-                <wp:inline distT="0" distB="0" distL="0" distR="0" wp14:anchorId="16A03C83" wp14:editId="3D214EDF">
-                  <wp:extent cx="5835316" cy="4785458"/>
-                  <wp:effectExtent l="0" t="0" r="0" b="2540"/>
-                  <wp:docPr id="4" name="Picture 4" descr="Chart&#10;&#10;Description automatically generated"/>
+                <wp:inline distT="0" distB="0" distL="0" distR="0" wp14:anchorId="634AA3D6" wp14:editId="2FACF47B">
+                  <wp:extent cx="5943600" cy="4840605"/>
+                  <wp:effectExtent l="0" t="0" r="0" b="0"/>
+                  <wp:docPr id="5" name="Picture 5" descr="Chart, diagram&#10;&#10;Description automatically generated"/>
                   <wp:cNvGraphicFramePr>
                     <a:graphicFrameLocks xmlns:a="http://schemas.openxmlformats.org/drawingml/2006/main" noChangeAspect="1"/>
                   </wp:cNvGraphicFramePr>
@@ -41,7 +41,7 @@
                     <a:graphicData uri="http://schemas.openxmlformats.org/drawingml/2006/picture">
                       <pic:pic xmlns:pic="http://schemas.openxmlformats.org/drawingml/2006/picture">
                         <pic:nvPicPr>
-                          <pic:cNvPr id="4" name="Picture 4" descr="Chart&#10;&#10;Description automatically generated"/>
+                          <pic:cNvPr id="5" name="Picture 5" descr="Chart, diagram&#10;&#10;Description automatically generated"/>
                           <pic:cNvPicPr/>
                         </pic:nvPicPr>
                         <pic:blipFill>
@@ -59,7 +59,7 @@
                         <pic:spPr>
                           <a:xfrm>
                             <a:off x="0" y="0"/>
-                            <a:ext cx="5902462" cy="4840524"/>
+                            <a:ext cx="5943600" cy="4840605"/>
                           </a:xfrm>
                           <a:prstGeom prst="rect">
                             <a:avLst/>
@@ -95,13 +95,96 @@
               <w:t xml:space="preserve"> </w:t>
             </w:r>
             <w:r>
-              <w:t xml:space="preserve">(a) original experimental data, (b) critical points (opaque) and non-critical points (transparent) selected using conventional statistical analysis (i.e., ANOVA and </w:t>
-            </w:r>
-            <w:r>
-              <w:t xml:space="preserve">protected </w:t>
-            </w:r>
-            <w:r>
-              <w:t>multiple comparison) with critical N dilution curve (dotted line) fitted using conventional methods (i.e., non-linear regression using only the critical points), (c) linear-plateau curves (solid colored lines) fitted for each experimental sampling date (points with each date distinguished by color) and the critical N dilution curve (solid black line) fitted using the hierarchical Bayesian method, and (d) comparison of critical N dilution curves</w:t>
+              <w:t xml:space="preserve">Hypothetical example of statistical methods showing </w:t>
+            </w:r>
+            <w:r>
+              <w:rPr>
+                <w:b/>
+                <w:bCs/>
+              </w:rPr>
+              <w:t xml:space="preserve">(a) </w:t>
+            </w:r>
+            <w:r>
+              <w:t>raw</w:t>
+            </w:r>
+            <w:r>
+              <w:t xml:space="preserve"> experimental data, </w:t>
+            </w:r>
+            <w:r>
+              <w:rPr>
+                <w:b/>
+                <w:bCs/>
+              </w:rPr>
+              <w:t>(</w:t>
+            </w:r>
+            <w:r>
+              <w:rPr>
+                <w:b/>
+                <w:bCs/>
+              </w:rPr>
+              <w:t>b</w:t>
+            </w:r>
+            <w:r>
+              <w:rPr>
+                <w:b/>
+                <w:bCs/>
+              </w:rPr>
+              <w:t xml:space="preserve">) </w:t>
+            </w:r>
+            <w:r>
+              <w:t>linear-plateau curves (solid colored lines) fitted for each experimental sampling date (points with each date distinguished by color) and the critical N dilution curve (solid black line) fitted using the hierarchical Bayesian method</w:t>
+            </w:r>
+            <w:r>
+              <w:t xml:space="preserve"> based on Makowski et al</w:t>
+            </w:r>
+            <w:r>
+              <w:t>.</w:t>
+            </w:r>
+            <w:r>
+              <w:t xml:space="preserve"> (2020)</w:t>
+            </w:r>
+            <w:r>
+              <w:t xml:space="preserve">, </w:t>
+            </w:r>
+            <w:r>
+              <w:rPr>
+                <w:b/>
+                <w:bCs/>
+              </w:rPr>
+              <w:t>(</w:t>
+            </w:r>
+            <w:r>
+              <w:rPr>
+                <w:b/>
+                <w:bCs/>
+              </w:rPr>
+              <w:t>c</w:t>
+            </w:r>
+            <w:r>
+              <w:rPr>
+                <w:b/>
+                <w:bCs/>
+              </w:rPr>
+              <w:t>)</w:t>
+            </w:r>
+            <w:r>
+              <w:t xml:space="preserve"> critical points (opaque) and non-critical points (transparent) selected using conventional statistical analysis (i.e., ANOVA and protected multiple comparison) with critical N dilution curve (dotted line) fitted using conventional methods (i.e., non-linear regression using only the critical points),</w:t>
+            </w:r>
+            <w:r>
+              <w:t xml:space="preserve"> </w:t>
+            </w:r>
+            <w:r>
+              <w:t xml:space="preserve">and </w:t>
+            </w:r>
+            <w:r>
+              <w:rPr>
+                <w:b/>
+                <w:bCs/>
+              </w:rPr>
+              <w:t>(d)</w:t>
+            </w:r>
+            <w:r>
+              <w:t xml:space="preserve"> comparison of critical N dilution curves</w:t>
             </w:r>
             <w:r>
               <w:t xml:space="preserve"> using the conventional statistical method (dotted line) and the Bayesian hierarchical method (solid line) both derived from the same original experimental data.</w:t>

</xml_diff>